<commit_message>
update 系統簡介.doc & README.md
修改系統簡介
</commit_message>
<xml_diff>
--- a/第109402組-BeMet-系統簡介.docx
+++ b/第109402組-BeMet-系統簡介.docx
@@ -218,16 +218,65 @@
         <w:snapToGrid w:val="0"/>
         <w:ind w:left="482"/>
         <w:rPr>
+          <w:rFonts w:eastAsia="標楷體" w:hint="eastAsia"/>
+          <w:szCs w:val="24"/>
+        </w:rPr>
+      </w:pPr>
+      <w:r>
+        <w:rPr>
+          <w:rFonts w:eastAsia="標楷體" w:hint="eastAsia"/>
+          <w:szCs w:val="24"/>
+        </w:rPr>
+        <w:t>在資訊時代下，因行動裝置普及，設計出</w:t>
+      </w:r>
+      <w:r>
+        <w:rPr>
+          <w:rFonts w:eastAsia="標楷體" w:hint="eastAsia"/>
+          <w:szCs w:val="24"/>
+        </w:rPr>
+        <w:t>「</w:t>
+      </w:r>
+      <w:r>
+        <w:rPr>
           <w:rFonts w:eastAsia="標楷體"/>
           <w:szCs w:val="24"/>
         </w:rPr>
-      </w:pPr>
-      <w:r>
-        <w:rPr>
-          <w:rFonts w:eastAsia="標楷體" w:hint="eastAsia"/>
-          <w:szCs w:val="24"/>
-        </w:rPr>
-        <w:t>在資訊時代下，因行動裝置普及，設計出</w:t>
+        <w:t>BeMet</w:t>
+      </w:r>
+      <w:r>
+        <w:rPr>
+          <w:rFonts w:eastAsia="標楷體" w:hint="eastAsia"/>
+          <w:szCs w:val="24"/>
+        </w:rPr>
+        <w:t>」</w:t>
+      </w:r>
+      <w:r>
+        <w:rPr>
+          <w:rFonts w:eastAsia="標楷體" w:hint="eastAsia"/>
+          <w:szCs w:val="24"/>
+        </w:rPr>
+        <w:t>App</w:t>
+      </w:r>
+      <w:r>
+        <w:rPr>
+          <w:rFonts w:eastAsia="標楷體" w:hint="eastAsia"/>
+          <w:szCs w:val="24"/>
+        </w:rPr>
+        <w:t>，</w:t>
+      </w:r>
+      <w:r>
+        <w:rPr>
+          <w:rFonts w:eastAsia="標楷體" w:hint="eastAsia"/>
+          <w:szCs w:val="24"/>
+        </w:rPr>
+        <w:t>讓使用者能透</w:t>
+      </w:r>
+      <w:r>
+        <w:rPr>
+          <w:rFonts w:eastAsia="標楷體" w:hint="eastAsia"/>
+          <w:szCs w:val="24"/>
+        </w:rPr>
+        <w:t>過</w:t>
       </w:r>
       <w:r>
         <w:rPr>
@@ -262,6 +311,20 @@
           <w:rFonts w:eastAsia="標楷體" w:hint="eastAsia"/>
           <w:szCs w:val="24"/>
         </w:rPr>
+        <w:t>來管理</w:t>
+      </w:r>
+      <w:r>
+        <w:rPr>
+          <w:rFonts w:eastAsia="標楷體" w:hint="eastAsia"/>
+          <w:szCs w:val="24"/>
+        </w:rPr>
+        <w:t>社群</w:t>
+      </w:r>
+      <w:r>
+        <w:rPr>
+          <w:rFonts w:eastAsia="標楷體" w:hint="eastAsia"/>
+          <w:szCs w:val="24"/>
+        </w:rPr>
         <w:t>，</w:t>
       </w:r>
       <w:r>
@@ -269,21 +332,14 @@
           <w:rFonts w:eastAsia="標楷體" w:hint="eastAsia"/>
           <w:szCs w:val="24"/>
         </w:rPr>
-        <w:t>讓國內中小型企業</w:t>
-      </w:r>
-      <w:r>
-        <w:rPr>
-          <w:rFonts w:eastAsia="標楷體" w:hint="eastAsia"/>
-          <w:szCs w:val="24"/>
-        </w:rPr>
-        <w:t>的員工</w:t>
-      </w:r>
-      <w:r>
-        <w:rPr>
-          <w:rFonts w:eastAsia="標楷體" w:hint="eastAsia"/>
-          <w:szCs w:val="24"/>
-        </w:rPr>
-        <w:t>能夠透過</w:t>
+        <w:t>並</w:t>
+      </w:r>
+      <w:r>
+        <w:rPr>
+          <w:rFonts w:eastAsia="標楷體" w:hint="eastAsia"/>
+          <w:szCs w:val="24"/>
+        </w:rPr>
+        <w:t>透過</w:t>
       </w:r>
       <w:r>
         <w:rPr>
@@ -311,35 +367,14 @@
           <w:rFonts w:eastAsia="標楷體" w:hint="eastAsia"/>
           <w:szCs w:val="24"/>
         </w:rPr>
-        <w:t>App</w:t>
-      </w:r>
-      <w:r>
-        <w:rPr>
-          <w:rFonts w:eastAsia="標楷體" w:hint="eastAsia"/>
-          <w:szCs w:val="24"/>
-        </w:rPr>
-        <w:t>來管理</w:t>
-      </w:r>
-      <w:r>
-        <w:rPr>
-          <w:rFonts w:eastAsia="標楷體" w:hint="eastAsia"/>
-          <w:szCs w:val="24"/>
-        </w:rPr>
-        <w:t>在商業上的夥伴</w:t>
-      </w:r>
-      <w:r>
-        <w:rPr>
-          <w:rFonts w:eastAsia="標楷體" w:hint="eastAsia"/>
-          <w:szCs w:val="24"/>
-        </w:rPr>
-        <w:t>，</w:t>
-      </w:r>
-      <w:r>
-        <w:rPr>
-          <w:rFonts w:eastAsia="標楷體" w:hint="eastAsia"/>
-          <w:szCs w:val="24"/>
-        </w:rPr>
-        <w:t>透過</w:t>
+        <w:t>提升與好友</w:t>
+      </w:r>
+      <w:r>
+        <w:rPr>
+          <w:rFonts w:eastAsia="標楷體" w:hint="eastAsia"/>
+          <w:szCs w:val="24"/>
+        </w:rPr>
+        <w:t>的親密度。</w:t>
       </w:r>
       <w:r>
         <w:rPr>
@@ -367,21 +402,7 @@
           <w:rFonts w:eastAsia="標楷體" w:hint="eastAsia"/>
           <w:szCs w:val="24"/>
         </w:rPr>
-        <w:t>達到快速</w:t>
-      </w:r>
-      <w:r>
-        <w:rPr>
-          <w:rFonts w:eastAsia="標楷體" w:hint="eastAsia"/>
-          <w:szCs w:val="24"/>
-        </w:rPr>
-        <w:t>區別供應商、合作廠商及</w:t>
-      </w:r>
-      <w:r>
-        <w:rPr>
-          <w:rFonts w:eastAsia="標楷體" w:hint="eastAsia"/>
-          <w:szCs w:val="24"/>
-        </w:rPr>
-        <w:t>顧客，並提升與他們的親密度。</w:t>
+        <w:t>能讓使用者記住過去和好友的經歷，進而達到快速降低彼此距離的目的。</w:t>
       </w:r>
     </w:p>
     <w:p>
@@ -430,14 +451,42 @@
           <w:rFonts w:eastAsia="標楷體" w:hint="eastAsia"/>
           <w:szCs w:val="24"/>
         </w:rPr>
-        <w:t>好友分群</w:t>
-      </w:r>
-      <w:r>
-        <w:rPr>
-          <w:rFonts w:eastAsia="標楷體" w:hint="eastAsia"/>
-          <w:szCs w:val="24"/>
-        </w:rPr>
-        <w:t>：將好友分為四大類（供應商、合作廠商、顧客、同事）。</w:t>
+        <w:t>好友</w:t>
+      </w:r>
+      <w:r>
+        <w:rPr>
+          <w:rFonts w:eastAsia="標楷體" w:hint="eastAsia"/>
+          <w:szCs w:val="24"/>
+        </w:rPr>
+        <w:t>群組分類</w:t>
+      </w:r>
+      <w:r>
+        <w:rPr>
+          <w:rFonts w:eastAsia="標楷體" w:hint="eastAsia"/>
+          <w:szCs w:val="24"/>
+        </w:rPr>
+        <w:t>：使用者</w:t>
+      </w:r>
+      <w:r>
+        <w:rPr>
+          <w:rFonts w:eastAsia="標楷體" w:hint="eastAsia"/>
+          <w:szCs w:val="24"/>
+        </w:rPr>
+        <w:t>能</w:t>
+      </w:r>
+      <w:r>
+        <w:rPr>
+          <w:rFonts w:eastAsia="標楷體" w:hint="eastAsia"/>
+          <w:szCs w:val="24"/>
+        </w:rPr>
+        <w:t>透過群組將好友分類</w:t>
+      </w:r>
+      <w:r>
+        <w:rPr>
+          <w:rFonts w:eastAsia="標楷體" w:hint="eastAsia"/>
+          <w:szCs w:val="24"/>
+        </w:rPr>
+        <w:t>。</w:t>
       </w:r>
     </w:p>
     <w:p>
@@ -458,28 +507,14 @@
           <w:rFonts w:eastAsia="標楷體" w:hint="eastAsia"/>
           <w:szCs w:val="24"/>
         </w:rPr>
-        <w:t>傳訊息</w:t>
-      </w:r>
-      <w:r>
-        <w:rPr>
-          <w:rFonts w:eastAsia="標楷體" w:hint="eastAsia"/>
-          <w:szCs w:val="24"/>
-        </w:rPr>
-        <w:t>：基本的社群</w:t>
-      </w:r>
-      <w:r>
-        <w:rPr>
-          <w:rFonts w:eastAsia="標楷體" w:hint="eastAsia"/>
-          <w:szCs w:val="24"/>
-        </w:rPr>
-        <w:t>軟體</w:t>
-      </w:r>
-      <w:r>
-        <w:rPr>
-          <w:rFonts w:eastAsia="標楷體" w:hint="eastAsia"/>
-          <w:szCs w:val="24"/>
-        </w:rPr>
-        <w:t>傳訊息功能。</w:t>
+        <w:t>推播通知</w:t>
+      </w:r>
+      <w:r>
+        <w:rPr>
+          <w:rFonts w:eastAsia="標楷體" w:hint="eastAsia"/>
+          <w:szCs w:val="24"/>
+        </w:rPr>
+        <w:t>：藉由推播通知讓使用者知道有好友在附近。</w:t>
       </w:r>
     </w:p>
     <w:p>
@@ -500,14 +535,21 @@
           <w:rFonts w:eastAsia="標楷體" w:hint="eastAsia"/>
           <w:szCs w:val="24"/>
         </w:rPr>
-        <w:t>推播通知</w:t>
-      </w:r>
-      <w:r>
-        <w:rPr>
-          <w:rFonts w:eastAsia="標楷體" w:hint="eastAsia"/>
-          <w:szCs w:val="24"/>
-        </w:rPr>
-        <w:t>：藉由推播通知讓使用者知道有好友在附近。</w:t>
+        <w:t>時間軸：每當與好友見面一次，便會記錄時間紀錄，可追蹤和好友遇見</w:t>
+      </w:r>
+      <w:r>
+        <w:rPr>
+          <w:rFonts w:eastAsia="標楷體" w:hint="eastAsia"/>
+          <w:szCs w:val="24"/>
+        </w:rPr>
+        <w:t>的</w:t>
+      </w:r>
+      <w:r>
+        <w:rPr>
+          <w:rFonts w:eastAsia="標楷體" w:hint="eastAsia"/>
+          <w:szCs w:val="24"/>
+        </w:rPr>
+        <w:t>時間。</w:t>
       </w:r>
     </w:p>
     <w:p>
@@ -528,21 +570,14 @@
           <w:rFonts w:eastAsia="標楷體" w:hint="eastAsia"/>
           <w:szCs w:val="24"/>
         </w:rPr>
-        <w:t>時間軸：每當與好友見面一次，便會記錄時間紀錄，可追蹤和好友遇見</w:t>
-      </w:r>
-      <w:r>
-        <w:rPr>
-          <w:rFonts w:eastAsia="標楷體" w:hint="eastAsia"/>
-          <w:szCs w:val="24"/>
-        </w:rPr>
-        <w:t>的</w:t>
-      </w:r>
-      <w:r>
-        <w:rPr>
-          <w:rFonts w:eastAsia="標楷體" w:hint="eastAsia"/>
-          <w:szCs w:val="24"/>
-        </w:rPr>
-        <w:t>時間。</w:t>
+        <w:t>好友客製化備註</w:t>
+      </w:r>
+      <w:r>
+        <w:rPr>
+          <w:rFonts w:eastAsia="標楷體" w:hint="eastAsia"/>
+          <w:szCs w:val="24"/>
+        </w:rPr>
+        <w:t>：可協助使用者快速建立好友的輪廓。</w:t>
       </w:r>
     </w:p>
     <w:p>
@@ -563,56 +598,56 @@
           <w:rFonts w:eastAsia="標楷體" w:hint="eastAsia"/>
           <w:szCs w:val="24"/>
         </w:rPr>
-        <w:t>好友客製化備註</w:t>
-      </w:r>
-      <w:r>
-        <w:rPr>
-          <w:rFonts w:eastAsia="標楷體" w:hint="eastAsia"/>
-          <w:szCs w:val="24"/>
-        </w:rPr>
-        <w:t>：可協助使用者快速建立好友的輪廓。</w:t>
-      </w:r>
-    </w:p>
-    <w:p>
-      <w:pPr>
-        <w:pStyle w:val="aa"/>
-        <w:numPr>
-          <w:ilvl w:val="0"/>
-          <w:numId w:val="23"/>
-        </w:numPr>
-        <w:snapToGrid w:val="0"/>
-        <w:rPr>
-          <w:rFonts w:eastAsia="標楷體"/>
-          <w:szCs w:val="24"/>
-        </w:rPr>
-      </w:pPr>
-      <w:r>
-        <w:rPr>
-          <w:rFonts w:eastAsia="標楷體" w:hint="eastAsia"/>
-          <w:szCs w:val="24"/>
-        </w:rPr>
-        <w:t>儲存會議相關資訊：</w:t>
-      </w:r>
-      <w:r>
-        <w:rPr>
-          <w:rFonts w:eastAsia="標楷體" w:hint="eastAsia"/>
-          <w:szCs w:val="24"/>
-        </w:rPr>
-        <w:t>使用建立會議功能，系統會記錄</w:t>
-      </w:r>
-      <w:r>
-        <w:rPr>
-          <w:rFonts w:eastAsia="標楷體" w:hint="eastAsia"/>
-          <w:szCs w:val="24"/>
-        </w:rPr>
-        <w:t>開設</w:t>
-      </w:r>
-      <w:r>
-        <w:rPr>
-          <w:rFonts w:eastAsia="標楷體" w:hint="eastAsia"/>
-          <w:szCs w:val="24"/>
-        </w:rPr>
-        <w:t>會議的時間。</w:t>
+        <w:t>儲存活動</w:t>
+      </w:r>
+      <w:r>
+        <w:rPr>
+          <w:rFonts w:eastAsia="標楷體" w:hint="eastAsia"/>
+          <w:szCs w:val="24"/>
+        </w:rPr>
+        <w:t>相關資訊：</w:t>
+      </w:r>
+      <w:r>
+        <w:rPr>
+          <w:rFonts w:eastAsia="標楷體" w:hint="eastAsia"/>
+          <w:szCs w:val="24"/>
+        </w:rPr>
+        <w:t>使用建立活動</w:t>
+      </w:r>
+      <w:r>
+        <w:rPr>
+          <w:rFonts w:eastAsia="標楷體" w:hint="eastAsia"/>
+          <w:szCs w:val="24"/>
+        </w:rPr>
+        <w:t>功能，系統會記錄</w:t>
+      </w:r>
+      <w:r>
+        <w:rPr>
+          <w:rFonts w:eastAsia="標楷體" w:hint="eastAsia"/>
+          <w:szCs w:val="24"/>
+        </w:rPr>
+        <w:t>活動</w:t>
+      </w:r>
+      <w:r>
+        <w:rPr>
+          <w:rFonts w:eastAsia="標楷體" w:hint="eastAsia"/>
+          <w:szCs w:val="24"/>
+        </w:rPr>
+        <w:t>的時間</w:t>
+      </w:r>
+      <w:r>
+        <w:rPr>
+          <w:rFonts w:eastAsia="標楷體" w:hint="eastAsia"/>
+          <w:szCs w:val="24"/>
+        </w:rPr>
+        <w:t>及地點</w:t>
+      </w:r>
+      <w:r>
+        <w:rPr>
+          <w:rFonts w:eastAsia="標楷體" w:hint="eastAsia"/>
+          <w:szCs w:val="24"/>
+        </w:rPr>
+        <w:t>。</w:t>
       </w:r>
     </w:p>
     <w:p>
@@ -658,21 +693,7 @@
           <w:rFonts w:eastAsia="標楷體" w:hint="eastAsia"/>
           <w:szCs w:val="24"/>
         </w:rPr>
-        <w:t>國內中小型企業</w:t>
-      </w:r>
-      <w:r>
-        <w:rPr>
-          <w:rFonts w:eastAsia="標楷體" w:hint="eastAsia"/>
-          <w:szCs w:val="24"/>
-        </w:rPr>
-        <w:t>的</w:t>
-      </w:r>
-      <w:r>
-        <w:rPr>
-          <w:rFonts w:eastAsia="標楷體" w:hint="eastAsia"/>
-          <w:szCs w:val="24"/>
-        </w:rPr>
-        <w:t>員工</w:t>
+        <w:t>國內有社群管理需求者</w:t>
       </w:r>
       <w:r>
         <w:rPr>
@@ -753,7 +774,14 @@
           <w:rFonts w:eastAsia="標楷體" w:hint="eastAsia"/>
           <w:szCs w:val="24"/>
         </w:rPr>
-        <w:t>其商業夥伴，間接使其所在公司增加效益。</w:t>
+        <w:t>其社群夥伴，快速拉近和好友之間的距離</w:t>
+      </w:r>
+      <w:r>
+        <w:rPr>
+          <w:rFonts w:eastAsia="標楷體" w:hint="eastAsia"/>
+          <w:szCs w:val="24"/>
+        </w:rPr>
+        <w:t>。</w:t>
       </w:r>
     </w:p>
     <w:p>
@@ -947,7 +975,7 @@
                   <v:path o:extrusionok="f" gradientshapeok="t" o:connecttype="rect"/>
                   <o:lock v:ext="edit" aspectratio="t"/>
                 </v:shapetype>
-                <v:shape id="_x0000_i1025" type="#_x0000_t75" style="width:28.35pt;height:28.35pt">
+                <v:shape id="_x0000_i1025" type="#_x0000_t75" style="width:28.2pt;height:28.2pt">
                   <v:imagedata r:id="rId7" o:title="IntelliJ_IDEA"/>
                   <o:lock v:ext="edit" aspectratio="f"/>
                 </v:shape>
@@ -958,7 +986,7 @@
                 <w:rFonts w:eastAsia="標楷體"/>
               </w:rPr>
               <w:pict>
-                <v:shape id="_x0000_i1026" type="#_x0000_t75" style="width:28.35pt;height:28.35pt;mso-position-vertical:absolute" o:preferrelative="f">
+                <v:shape id="_x0000_i1026" type="#_x0000_t75" style="width:28.2pt;height:28.2pt;mso-position-vertical:absolute" o:preferrelative="f">
                   <v:imagedata r:id="rId8" o:title="Android_Studio"/>
                   <o:lock v:ext="edit" aspectratio="f"/>
                 </v:shape>
@@ -1034,7 +1062,7 @@
                 <w:rFonts w:eastAsia="標楷體"/>
               </w:rPr>
               <w:pict>
-                <v:shape id="_x0000_i1027" type="#_x0000_t75" style="width:28.35pt;height:28.35pt" o:preferrelative="f">
+                <v:shape id="_x0000_i1027" type="#_x0000_t75" style="width:28.2pt;height:28.2pt" o:preferrelative="f">
                   <v:imagedata r:id="rId9" o:title="SQLSERVER"/>
                   <o:lock v:ext="edit" aspectratio="f"/>
                 </v:shape>
@@ -1109,7 +1137,7 @@
                 <w:rFonts w:eastAsia="標楷體"/>
               </w:rPr>
               <w:pict>
-                <v:shape id="_x0000_i1028" type="#_x0000_t75" style="width:28.35pt;height:28.35pt;mso-position-vertical:absolute" o:preferrelative="f">
+                <v:shape id="_x0000_i1028" type="#_x0000_t75" style="width:28.2pt;height:28.2pt;mso-position-vertical:absolute" o:preferrelative="f">
                   <v:imagedata r:id="rId10" o:title="Git"/>
                   <o:lock v:ext="edit" aspectratio="f"/>
                 </v:shape>
@@ -1184,7 +1212,7 @@
                 <w:rFonts w:eastAsia="標楷體"/>
               </w:rPr>
               <w:pict>
-                <v:shape id="_x0000_i1029" type="#_x0000_t75" style="width:28.35pt;height:28.35pt;mso-position-vertical:absolute" o:preferrelative="f">
+                <v:shape id="_x0000_i1029" type="#_x0000_t75" style="width:28.2pt;height:28.2pt;mso-position-vertical:absolute" o:preferrelative="f">
                   <v:imagedata r:id="rId11" o:title="Microsoft_Word_2019"/>
                   <o:lock v:ext="edit" aspectratio="f"/>
                 </v:shape>
@@ -1259,7 +1287,7 @@
                 <w:rFonts w:eastAsia="標楷體"/>
               </w:rPr>
               <w:pict>
-                <v:shape id="_x0000_i1030" type="#_x0000_t75" style="width:28.35pt;height:28.35pt;mso-position-vertical:absolute" o:preferrelative="f">
+                <v:shape id="_x0000_i1030" type="#_x0000_t75" style="width:28.2pt;height:28.2pt;mso-position-vertical:absolute" o:preferrelative="f">
                   <v:imagedata r:id="rId12" o:title="Microsoft_PowerPoint_2019"/>
                   <o:lock v:ext="edit" aspectratio="f"/>
                 </v:shape>
@@ -1416,7 +1444,7 @@
                 <w:rFonts w:eastAsia="標楷體"/>
               </w:rPr>
               <w:pict>
-                <v:shape id="_x0000_i1032" type="#_x0000_t75" style="width:28.35pt;height:28.35pt;mso-position-vertical:absolute" o:preferrelative="f">
+                <v:shape id="_x0000_i1032" type="#_x0000_t75" style="width:28.2pt;height:28.2pt;mso-position-vertical:absolute" o:preferrelative="f">
                   <v:imagedata r:id="rId14" o:title="Adobe_XD"/>
                   <o:lock v:ext="edit" aspectratio="f"/>
                 </v:shape>
@@ -1470,7 +1498,6 @@
                 <w:b/>
                 <w:bCs/>
               </w:rPr>
-              <w:lastRenderedPageBreak/>
               <w:t>製圖工具</w:t>
             </w:r>
           </w:p>
@@ -1492,7 +1519,7 @@
                 <w:rFonts w:eastAsia="標楷體"/>
               </w:rPr>
               <w:pict>
-                <v:shape id="_x0000_i1033" type="#_x0000_t75" style="width:28.35pt;height:28.35pt" o:preferrelative="f">
+                <v:shape id="_x0000_i1033" type="#_x0000_t75" style="width:28.2pt;height:28.2pt" o:preferrelative="f">
                   <v:imagedata r:id="rId15" o:title="Adobe_Photoshop"/>
                   <o:lock v:ext="edit" aspectratio="f"/>
                 </v:shape>
@@ -1503,7 +1530,7 @@
                 <w:rFonts w:eastAsia="標楷體"/>
               </w:rPr>
               <w:pict>
-                <v:shape id="_x0000_i1034" type="#_x0000_t75" style="width:28.35pt;height:28.35pt;mso-position-vertical:absolute" o:preferrelative="f">
+                <v:shape id="_x0000_i1034" type="#_x0000_t75" style="width:28.2pt;height:28.2pt;mso-position-vertical:absolute" o:preferrelative="f">
                   <v:imagedata r:id="rId16" o:title="Adobe_Illustrator"/>
                   <o:lock v:ext="edit" aspectratio="f"/>
                 </v:shape>
@@ -1557,6 +1584,7 @@
                 <w:b/>
                 <w:bCs/>
               </w:rPr>
+              <w:lastRenderedPageBreak/>
               <w:t>溝通工具</w:t>
             </w:r>
           </w:p>
@@ -1578,7 +1606,7 @@
                 <w:rFonts w:eastAsia="標楷體"/>
               </w:rPr>
               <w:pict>
-                <v:shape id="_x0000_i1035" type="#_x0000_t75" style="width:28.35pt;height:28.35pt" o:preferrelative="f">
+                <v:shape id="_x0000_i1035" type="#_x0000_t75" style="width:28.2pt;height:28.2pt" o:preferrelative="f">
                   <v:imagedata r:id="rId17" o:title="Line"/>
                   <o:lock v:ext="edit" aspectratio="f"/>
                 </v:shape>
@@ -1653,7 +1681,7 @@
                 <w:rFonts w:eastAsia="標楷體"/>
               </w:rPr>
               <w:pict>
-                <v:shape id="_x0000_i1036" type="#_x0000_t75" style="width:28.35pt;height:28.35pt" o:preferrelative="f">
+                <v:shape id="_x0000_i1036" type="#_x0000_t75" style="width:28.2pt;height:28.2pt" o:preferrelative="f">
                   <v:imagedata r:id="rId18" o:title="GitHub"/>
                   <o:lock v:ext="edit" aspectratio="f"/>
                 </v:shape>
@@ -2014,8 +2042,6 @@
         </w:rPr>
         <w:t>效益</w:t>
       </w:r>
-      <w:bookmarkStart w:id="0" w:name="_GoBack"/>
-      <w:bookmarkEnd w:id="0"/>
       <w:r>
         <w:rPr>
           <w:rFonts w:eastAsia="標楷體" w:hint="eastAsia"/>
@@ -2049,7 +2075,7 @@
           <w:rFonts w:eastAsia="標楷體" w:hint="eastAsia"/>
           <w:szCs w:val="24"/>
         </w:rPr>
-        <w:t>功能來推播通知，能夠掌握與客戶見面的機會，進而鞏固自己的客源</w:t>
+        <w:t>功能來推播通知，在好友相遇前跳出通知，提醒使用者好友的細節</w:t>
       </w:r>
       <w:r>
         <w:rPr>
@@ -2077,7 +2103,30 @@
           <w:rFonts w:eastAsia="標楷體" w:hint="eastAsia"/>
           <w:szCs w:val="24"/>
         </w:rPr>
-        <w:t>提供好友的客製化備註，避免做出令對方不舒服的事情，盡量做出讓對方感到開心的事情，以增加顧客親密度</w:t>
+        <w:t>提供好友的</w:t>
+      </w:r>
+      <w:bookmarkStart w:id="0" w:name="_GoBack"/>
+      <w:bookmarkEnd w:id="0"/>
+      <w:r>
+        <w:rPr>
+          <w:rFonts w:eastAsia="標楷體" w:hint="eastAsia"/>
+          <w:szCs w:val="24"/>
+        </w:rPr>
+        <w:t>客製化備註，避免</w:t>
+      </w:r>
+      <w:r>
+        <w:rPr>
+          <w:rFonts w:eastAsia="標楷體" w:hint="eastAsia"/>
+          <w:szCs w:val="24"/>
+        </w:rPr>
+        <w:t>做出令對方不舒服的事情，盡量做出讓對方感到開心的事情，以增加好友</w:t>
+      </w:r>
+      <w:r>
+        <w:rPr>
+          <w:rFonts w:eastAsia="標楷體" w:hint="eastAsia"/>
+          <w:szCs w:val="24"/>
+        </w:rPr>
+        <w:t>親密度</w:t>
       </w:r>
       <w:r>
         <w:rPr>
@@ -2118,6 +2167,10 @@
     <w:p>
       <w:pPr>
         <w:pStyle w:val="aa"/>
+        <w:numPr>
+          <w:ilvl w:val="0"/>
+          <w:numId w:val="24"/>
+        </w:numPr>
         <w:snapToGrid w:val="0"/>
         <w:rPr>
           <w:rFonts w:eastAsia="標楷體"/>
@@ -2129,6 +2182,65 @@
           <w:rFonts w:eastAsia="標楷體" w:hint="eastAsia"/>
           <w:szCs w:val="24"/>
         </w:rPr>
+        <w:t>時間軸</w:t>
+      </w:r>
+      <w:r>
+        <w:rPr>
+          <w:rFonts w:eastAsia="標楷體" w:hint="eastAsia"/>
+          <w:szCs w:val="24"/>
+        </w:rPr>
+        <w:t>功能</w:t>
+      </w:r>
+      <w:r>
+        <w:rPr>
+          <w:rFonts w:eastAsia="標楷體" w:hint="eastAsia"/>
+          <w:szCs w:val="24"/>
+        </w:rPr>
+        <w:t>讓每次見面的時間及地點都被自</w:t>
+      </w:r>
+      <w:r>
+        <w:rPr>
+          <w:rFonts w:eastAsia="標楷體" w:hint="eastAsia"/>
+          <w:szCs w:val="24"/>
+        </w:rPr>
+        <w:t>動記錄，以便後續查看，防止人工所造成的記錄錯誤及遺失。</w:t>
+      </w:r>
+      <w:r>
+        <w:rPr>
+          <w:rFonts w:eastAsia="標楷體" w:hint="eastAsia"/>
+          <w:szCs w:val="24"/>
+        </w:rPr>
+        <w:t>隨時</w:t>
+      </w:r>
+      <w:r>
+        <w:rPr>
+          <w:rFonts w:eastAsia="標楷體" w:hint="eastAsia"/>
+          <w:szCs w:val="24"/>
+        </w:rPr>
+        <w:t>可以</w:t>
+      </w:r>
+      <w:r>
+        <w:rPr>
+          <w:rFonts w:eastAsia="標楷體" w:hint="eastAsia"/>
+          <w:szCs w:val="24"/>
+        </w:rPr>
+        <w:t>查看過去的記錄，防止遺忘和重要的人的定期或不定期節日慶祝或聚會。</w:t>
+      </w:r>
+    </w:p>
+    <w:p>
+      <w:pPr>
+        <w:pStyle w:val="aa"/>
+        <w:snapToGrid w:val="0"/>
+        <w:rPr>
+          <w:rFonts w:eastAsia="標楷體"/>
+          <w:szCs w:val="24"/>
+        </w:rPr>
+      </w:pPr>
+      <w:r>
+        <w:rPr>
+          <w:rFonts w:eastAsia="標楷體" w:hint="eastAsia"/>
+          <w:szCs w:val="24"/>
+        </w:rPr>
         <w:t>「</w:t>
       </w:r>
       <w:r>
@@ -2157,7 +2269,28 @@
           <w:rFonts w:eastAsia="標楷體" w:hint="eastAsia"/>
           <w:szCs w:val="24"/>
         </w:rPr>
-        <w:t>企業能將「</w:t>
+        <w:t>是讓每個人</w:t>
+      </w:r>
+      <w:r>
+        <w:rPr>
+          <w:rFonts w:eastAsia="標楷體" w:hint="eastAsia"/>
+          <w:szCs w:val="24"/>
+        </w:rPr>
+        <w:t>都</w:t>
+      </w:r>
+      <w:r>
+        <w:rPr>
+          <w:rFonts w:eastAsia="標楷體" w:hint="eastAsia"/>
+          <w:szCs w:val="24"/>
+        </w:rPr>
+        <w:t>能</w:t>
+      </w:r>
+      <w:r>
+        <w:rPr>
+          <w:rFonts w:eastAsia="標楷體" w:hint="eastAsia"/>
+          <w:szCs w:val="24"/>
+        </w:rPr>
+        <w:t>使用「</w:t>
       </w:r>
       <w:r>
         <w:rPr>
@@ -2171,21 +2304,14 @@
           <w:rFonts w:eastAsia="標楷體" w:hint="eastAsia"/>
           <w:szCs w:val="24"/>
         </w:rPr>
-        <w:t>」作為工具，讓每個員工都使用「</w:t>
-      </w:r>
-      <w:r>
-        <w:rPr>
-          <w:rFonts w:eastAsia="標楷體"/>
-          <w:szCs w:val="24"/>
-        </w:rPr>
-        <w:t>BeMet</w:t>
-      </w:r>
-      <w:r>
-        <w:rPr>
-          <w:rFonts w:eastAsia="標楷體" w:hint="eastAsia"/>
-          <w:szCs w:val="24"/>
-        </w:rPr>
-        <w:t>」，並且使該企業能夠增加忠誠顧客，並且能找出好的供應商及合作廠商，和這些夥伴穩定合作，培養高度默契。此外，也希望「</w:t>
+        <w:t>」，幫助使用者避免尷尬的情況</w:t>
+      </w:r>
+      <w:r>
+        <w:rPr>
+          <w:rFonts w:eastAsia="標楷體" w:hint="eastAsia"/>
+          <w:szCs w:val="24"/>
+        </w:rPr>
+        <w:t>。此外，也希望「</w:t>
       </w:r>
       <w:r>
         <w:rPr>

</xml_diff>

<commit_message>
Merge Ch9 & Update 系統簡介.docx / README.md
將CH9程式合併到系統文件
更新系統簡介及對應的md
</commit_message>
<xml_diff>
--- a/第109402組-BeMet-系統簡介.docx
+++ b/第109402組-BeMet-系統簡介.docx
@@ -218,7 +218,7 @@
         <w:snapToGrid w:val="0"/>
         <w:ind w:left="482"/>
         <w:rPr>
-          <w:rFonts w:eastAsia="標楷體" w:hint="eastAsia"/>
+          <w:rFonts w:eastAsia="標楷體"/>
           <w:szCs w:val="24"/>
         </w:rPr>
       </w:pPr>
@@ -395,14 +395,7 @@
           <w:rFonts w:eastAsia="標楷體" w:hint="eastAsia"/>
           <w:szCs w:val="24"/>
         </w:rPr>
-        <w:t>」</w:t>
-      </w:r>
-      <w:r>
-        <w:rPr>
-          <w:rFonts w:eastAsia="標楷體" w:hint="eastAsia"/>
-          <w:szCs w:val="24"/>
-        </w:rPr>
-        <w:t>能讓使用者記住過去和好友的經歷，進而達到快速降低彼此距離的目的。</w:t>
+        <w:t>」能讓使用者記住過去和好友的經歷，進而達到快速降低彼此距離的目的。</w:t>
       </w:r>
     </w:p>
     <w:p>
@@ -2103,16 +2096,7 @@
           <w:rFonts w:eastAsia="標楷體" w:hint="eastAsia"/>
           <w:szCs w:val="24"/>
         </w:rPr>
-        <w:t>提供好友的</w:t>
-      </w:r>
-      <w:bookmarkStart w:id="0" w:name="_GoBack"/>
-      <w:bookmarkEnd w:id="0"/>
-      <w:r>
-        <w:rPr>
-          <w:rFonts w:eastAsia="標楷體" w:hint="eastAsia"/>
-          <w:szCs w:val="24"/>
-        </w:rPr>
-        <w:t>客製化備註，避免</w:t>
+        <w:t>提供好友的客製化備註，避免</w:t>
       </w:r>
       <w:r>
         <w:rPr>
@@ -2332,7 +2316,35 @@
           <w:rFonts w:eastAsia="標楷體" w:hint="eastAsia"/>
           <w:szCs w:val="24"/>
         </w:rPr>
-        <w:t>在未來能開發出智慧平台及上司對下屬的發任務的功能，讓「</w:t>
+        <w:t>在未來能開發出</w:t>
+      </w:r>
+      <w:r>
+        <w:rPr>
+          <w:rFonts w:eastAsia="標楷體" w:hint="eastAsia"/>
+          <w:szCs w:val="24"/>
+        </w:rPr>
+        <w:t>推薦活動地點等更多有趣的功能，並且開發</w:t>
+      </w:r>
+      <w:r>
+        <w:rPr>
+          <w:rFonts w:eastAsia="標楷體" w:hint="eastAsia"/>
+          <w:szCs w:val="24"/>
+        </w:rPr>
+        <w:t>iOS</w:t>
+      </w:r>
+      <w:r>
+        <w:rPr>
+          <w:rFonts w:eastAsia="標楷體" w:hint="eastAsia"/>
+          <w:szCs w:val="24"/>
+        </w:rPr>
+        <w:t>環境可運行的</w:t>
+      </w:r>
+      <w:r>
+        <w:rPr>
+          <w:rFonts w:eastAsia="標楷體" w:hint="eastAsia"/>
+          <w:szCs w:val="24"/>
+        </w:rPr>
+        <w:t>「</w:t>
       </w:r>
       <w:r>
         <w:rPr>
@@ -2353,43 +2365,10 @@
           <w:rFonts w:eastAsia="標楷體" w:hint="eastAsia"/>
           <w:szCs w:val="24"/>
         </w:rPr>
-        <w:t>在</w:t>
-      </w:r>
-      <w:r>
-        <w:rPr>
-          <w:rFonts w:eastAsia="標楷體" w:hint="eastAsia"/>
-          <w:szCs w:val="24"/>
-        </w:rPr>
-        <w:t>融入企業</w:t>
-      </w:r>
-      <w:r>
-        <w:rPr>
-          <w:rFonts w:eastAsia="標楷體" w:hint="eastAsia"/>
-          <w:szCs w:val="24"/>
-        </w:rPr>
-        <w:t>後能成為</w:t>
-      </w:r>
-      <w:r>
-        <w:rPr>
-          <w:rFonts w:eastAsia="標楷體" w:hint="eastAsia"/>
-          <w:szCs w:val="24"/>
-        </w:rPr>
-        <w:t>企業</w:t>
-      </w:r>
-      <w:r>
-        <w:rPr>
-          <w:rFonts w:eastAsia="標楷體" w:hint="eastAsia"/>
-          <w:szCs w:val="24"/>
-        </w:rPr>
-        <w:t>做到商業智慧的</w:t>
-      </w:r>
-      <w:r>
-        <w:rPr>
-          <w:rFonts w:eastAsia="標楷體" w:hint="eastAsia"/>
-          <w:szCs w:val="24"/>
-        </w:rPr>
-        <w:t>部份資料來源，讓企業能藉由資訊科技取得競爭優勢。</w:t>
-      </w:r>
+        <w:t>。</w:t>
+      </w:r>
+      <w:bookmarkStart w:id="0" w:name="_GoBack"/>
+      <w:bookmarkEnd w:id="0"/>
     </w:p>
     <w:sectPr>
       <w:pgSz w:w="11906" w:h="16838"/>

</xml_diff>